<commit_message>
GFIR-51 : Summarize the wp275
</commit_message>
<xml_diff>
--- a/user_folders/orhan_c/doc/Summary_wp272-275.docx
+++ b/user_folders/orhan_c/doc/Summary_wp272-275.docx
@@ -393,6 +393,471 @@
         </w:rPr>
         <w:t>: Adding a reset signal lengthens placement and routing times.</w:t>
       </w:r>
+    </w:p>
+    <w:p>
+      <w:pPr>
+        <w:pStyle w:val="ListParagraph"/>
+        <w:rPr>
+          <w:rFonts w:ascii="Arial" w:hAnsi="Arial" w:cs="Arial"/>
+          <w:sz w:val="24"/>
+          <w:szCs w:val="24"/>
+        </w:rPr>
+      </w:pPr>
+    </w:p>
+    <w:p>
+      <w:pPr>
+        <w:rPr>
+          <w:rFonts w:ascii="Arial" w:hAnsi="Arial" w:cs="Arial"/>
+          <w:sz w:val="24"/>
+          <w:szCs w:val="24"/>
+        </w:rPr>
+      </w:pPr>
+    </w:p>
+    <w:p>
+      <w:pPr>
+        <w:rPr>
+          <w:rFonts w:ascii="Arial" w:hAnsi="Arial" w:cs="Arial"/>
+          <w:sz w:val="24"/>
+          <w:szCs w:val="24"/>
+        </w:rPr>
+      </w:pPr>
+    </w:p>
+    <w:p>
+      <w:pPr>
+        <w:rPr>
+          <w:rFonts w:ascii="Arial" w:hAnsi="Arial" w:cs="Arial"/>
+          <w:sz w:val="24"/>
+          <w:szCs w:val="24"/>
+        </w:rPr>
+      </w:pPr>
+    </w:p>
+    <w:p>
+      <w:pPr>
+        <w:rPr>
+          <w:rFonts w:ascii="Arial" w:hAnsi="Arial" w:cs="Arial"/>
+          <w:sz w:val="24"/>
+          <w:szCs w:val="24"/>
+        </w:rPr>
+      </w:pPr>
+    </w:p>
+    <w:p>
+      <w:pPr>
+        <w:rPr>
+          <w:rFonts w:ascii="Arial" w:hAnsi="Arial" w:cs="Arial"/>
+          <w:sz w:val="24"/>
+          <w:szCs w:val="24"/>
+        </w:rPr>
+      </w:pPr>
+    </w:p>
+    <w:p>
+      <w:pPr>
+        <w:rPr>
+          <w:rFonts w:ascii="Arial" w:hAnsi="Arial" w:cs="Arial"/>
+          <w:sz w:val="24"/>
+          <w:szCs w:val="24"/>
+        </w:rPr>
+      </w:pPr>
+    </w:p>
+    <w:p>
+      <w:pPr>
+        <w:rPr>
+          <w:rFonts w:ascii="Arial" w:hAnsi="Arial" w:cs="Arial"/>
+          <w:sz w:val="24"/>
+          <w:szCs w:val="24"/>
+        </w:rPr>
+      </w:pPr>
+    </w:p>
+    <w:p>
+      <w:pPr>
+        <w:rPr>
+          <w:rFonts w:ascii="Arial" w:hAnsi="Arial" w:cs="Arial"/>
+          <w:sz w:val="24"/>
+          <w:szCs w:val="24"/>
+        </w:rPr>
+      </w:pPr>
+    </w:p>
+    <w:p>
+      <w:pPr>
+        <w:rPr>
+          <w:rFonts w:ascii="Arial" w:hAnsi="Arial" w:cs="Arial"/>
+          <w:sz w:val="24"/>
+          <w:szCs w:val="24"/>
+        </w:rPr>
+      </w:pPr>
+    </w:p>
+    <w:p>
+      <w:pPr>
+        <w:rPr>
+          <w:rFonts w:ascii="Arial" w:hAnsi="Arial" w:cs="Arial"/>
+          <w:sz w:val="24"/>
+          <w:szCs w:val="24"/>
+        </w:rPr>
+      </w:pPr>
+    </w:p>
+    <w:p>
+      <w:pPr>
+        <w:rPr>
+          <w:rFonts w:ascii="Arial" w:hAnsi="Arial" w:cs="Arial"/>
+          <w:sz w:val="24"/>
+          <w:szCs w:val="24"/>
+        </w:rPr>
+      </w:pPr>
+    </w:p>
+    <w:p>
+      <w:pPr>
+        <w:rPr>
+          <w:rFonts w:ascii="Arial" w:hAnsi="Arial" w:cs="Arial"/>
+          <w:b/>
+          <w:bCs/>
+          <w:sz w:val="24"/>
+          <w:szCs w:val="24"/>
+          <w:u w:val="single"/>
+        </w:rPr>
+      </w:pPr>
+      <w:r>
+        <w:rPr>
+          <w:rFonts w:ascii="Arial" w:hAnsi="Arial" w:cs="Arial"/>
+          <w:b/>
+          <w:bCs/>
+          <w:sz w:val="24"/>
+          <w:szCs w:val="24"/>
+          <w:u w:val="single"/>
+        </w:rPr>
+        <w:lastRenderedPageBreak/>
+        <w:t>White Paper – 27</w:t>
+      </w:r>
+      <w:r>
+        <w:rPr>
+          <w:rFonts w:ascii="Arial" w:hAnsi="Arial" w:cs="Arial"/>
+          <w:b/>
+          <w:bCs/>
+          <w:sz w:val="24"/>
+          <w:szCs w:val="24"/>
+          <w:u w:val="single"/>
+        </w:rPr>
+        <w:t>5</w:t>
+      </w:r>
+      <w:r>
+        <w:rPr>
+          <w:rFonts w:ascii="Arial" w:hAnsi="Arial" w:cs="Arial"/>
+          <w:b/>
+          <w:bCs/>
+          <w:sz w:val="24"/>
+          <w:szCs w:val="24"/>
+          <w:u w:val="single"/>
+        </w:rPr>
+        <w:t xml:space="preserve"> Summary</w:t>
+      </w:r>
+    </w:p>
+    <w:p>
+      <w:pPr>
+        <w:pStyle w:val="ListParagraph"/>
+        <w:numPr>
+          <w:ilvl w:val="0"/>
+          <w:numId w:val="2"/>
+        </w:numPr>
+        <w:rPr>
+          <w:rFonts w:ascii="Arial" w:hAnsi="Arial" w:cs="Arial"/>
+          <w:sz w:val="24"/>
+          <w:szCs w:val="24"/>
+        </w:rPr>
+      </w:pPr>
+      <w:r>
+        <w:rPr>
+          <w:rFonts w:ascii="Arial" w:hAnsi="Arial" w:cs="Arial"/>
+          <w:sz w:val="24"/>
+          <w:szCs w:val="24"/>
+        </w:rPr>
+        <w:t xml:space="preserve">In the design, LUT usage should be </w:t>
+      </w:r>
+      <w:r>
+        <w:rPr>
+          <w:rFonts w:ascii="Arial" w:hAnsi="Arial" w:cs="Arial"/>
+          <w:b/>
+          <w:bCs/>
+          <w:sz w:val="24"/>
+          <w:szCs w:val="24"/>
+        </w:rPr>
+        <w:t>minimized</w:t>
+      </w:r>
+      <w:r>
+        <w:rPr>
+          <w:rFonts w:ascii="Arial" w:hAnsi="Arial" w:cs="Arial"/>
+          <w:sz w:val="24"/>
+          <w:szCs w:val="24"/>
+        </w:rPr>
+        <w:t xml:space="preserve"> as much as possible; otherwise, a performance drop may occur.</w:t>
+      </w:r>
+    </w:p>
+    <w:p>
+      <w:pPr>
+        <w:rPr>
+          <w:rFonts w:ascii="Arial" w:hAnsi="Arial" w:cs="Arial"/>
+          <w:sz w:val="24"/>
+          <w:szCs w:val="24"/>
+        </w:rPr>
+      </w:pPr>
+    </w:p>
+    <w:p>
+      <w:pPr>
+        <w:pStyle w:val="ListParagraph"/>
+        <w:numPr>
+          <w:ilvl w:val="0"/>
+          <w:numId w:val="2"/>
+        </w:numPr>
+        <w:rPr>
+          <w:rFonts w:ascii="Arial" w:hAnsi="Arial" w:cs="Arial"/>
+          <w:sz w:val="24"/>
+          <w:szCs w:val="24"/>
+        </w:rPr>
+      </w:pPr>
+      <w:r>
+        <w:rPr>
+          <w:rFonts w:ascii="Arial" w:hAnsi="Arial" w:cs="Arial"/>
+          <w:sz w:val="24"/>
+          <w:szCs w:val="24"/>
+        </w:rPr>
+        <w:t>Each flip-flop has a set of dedicated control inputs to support set, reset, and clock enable</w:t>
+      </w:r>
+      <w:r>
+        <w:rPr>
+          <w:rFonts w:ascii="Arial" w:hAnsi="Arial" w:cs="Arial"/>
+          <w:sz w:val="24"/>
+          <w:szCs w:val="24"/>
+        </w:rPr>
+        <w:t xml:space="preserve"> </w:t>
+      </w:r>
+      <w:r>
+        <w:rPr>
+          <w:rFonts w:ascii="Arial" w:hAnsi="Arial" w:cs="Arial"/>
+          <w:sz w:val="24"/>
+          <w:szCs w:val="24"/>
+        </w:rPr>
+        <w:t>controls.</w:t>
+      </w:r>
+      <w:r>
+        <w:rPr>
+          <w:rFonts w:ascii="Arial" w:hAnsi="Arial" w:cs="Arial"/>
+          <w:sz w:val="24"/>
+          <w:szCs w:val="24"/>
+        </w:rPr>
+        <w:t xml:space="preserve"> </w:t>
+      </w:r>
+    </w:p>
+    <w:p>
+      <w:pPr>
+        <w:pStyle w:val="ListParagraph"/>
+        <w:rPr>
+          <w:rFonts w:ascii="Arial" w:hAnsi="Arial" w:cs="Arial"/>
+          <w:sz w:val="24"/>
+          <w:szCs w:val="24"/>
+        </w:rPr>
+      </w:pPr>
+    </w:p>
+    <w:p>
+      <w:pPr>
+        <w:pStyle w:val="ListParagraph"/>
+        <w:numPr>
+          <w:ilvl w:val="0"/>
+          <w:numId w:val="2"/>
+        </w:numPr>
+        <w:rPr>
+          <w:rFonts w:ascii="Arial" w:hAnsi="Arial" w:cs="Arial"/>
+          <w:sz w:val="24"/>
+          <w:szCs w:val="24"/>
+        </w:rPr>
+      </w:pPr>
+      <w:r>
+        <w:rPr>
+          <w:rFonts w:ascii="Arial" w:hAnsi="Arial" w:cs="Arial"/>
+          <w:sz w:val="24"/>
+          <w:szCs w:val="24"/>
+        </w:rPr>
+        <w:t>The flip-flops can not support a mixture of asynchronous and synchronous controls on the same flip-flop.</w:t>
+      </w:r>
+    </w:p>
+    <w:p>
+      <w:pPr>
+        <w:pStyle w:val="ListParagraph"/>
+        <w:rPr>
+          <w:rFonts w:ascii="Arial" w:hAnsi="Arial" w:cs="Arial"/>
+          <w:sz w:val="24"/>
+          <w:szCs w:val="24"/>
+        </w:rPr>
+      </w:pPr>
+    </w:p>
+    <w:p>
+      <w:pPr>
+        <w:pStyle w:val="ListParagraph"/>
+        <w:numPr>
+          <w:ilvl w:val="0"/>
+          <w:numId w:val="2"/>
+        </w:numPr>
+        <w:rPr>
+          <w:rFonts w:ascii="Arial" w:hAnsi="Arial" w:cs="Arial"/>
+          <w:sz w:val="24"/>
+          <w:szCs w:val="24"/>
+        </w:rPr>
+      </w:pPr>
+      <w:r>
+        <w:rPr>
+          <w:rFonts w:ascii="Arial" w:hAnsi="Arial" w:cs="Arial"/>
+          <w:sz w:val="24"/>
+          <w:szCs w:val="24"/>
+        </w:rPr>
+        <w:t xml:space="preserve">When an asynchronous global reset is used, if a local reset is required, it leads to </w:t>
+      </w:r>
+      <w:r>
+        <w:rPr>
+          <w:rFonts w:ascii="Arial" w:hAnsi="Arial" w:cs="Arial"/>
+          <w:sz w:val="24"/>
+          <w:szCs w:val="24"/>
+        </w:rPr>
+        <w:t>dedicating</w:t>
+      </w:r>
+      <w:r>
+        <w:rPr>
+          <w:rFonts w:ascii="Arial" w:hAnsi="Arial" w:cs="Arial"/>
+          <w:sz w:val="24"/>
+          <w:szCs w:val="24"/>
+        </w:rPr>
+        <w:t xml:space="preserve"> a pin for the local synchronous reset within the LUT, which can increase the use of the LUT and decrease performance.</w:t>
+      </w:r>
+    </w:p>
+    <w:p>
+      <w:pPr>
+        <w:pStyle w:val="ListParagraph"/>
+        <w:rPr>
+          <w:rFonts w:ascii="Arial" w:hAnsi="Arial" w:cs="Arial"/>
+          <w:sz w:val="24"/>
+          <w:szCs w:val="24"/>
+        </w:rPr>
+      </w:pPr>
+    </w:p>
+    <w:p>
+      <w:pPr>
+        <w:pStyle w:val="ListParagraph"/>
+        <w:numPr>
+          <w:ilvl w:val="0"/>
+          <w:numId w:val="2"/>
+        </w:numPr>
+        <w:rPr>
+          <w:rFonts w:ascii="Arial" w:hAnsi="Arial" w:cs="Arial"/>
+          <w:sz w:val="24"/>
+          <w:szCs w:val="24"/>
+        </w:rPr>
+      </w:pPr>
+      <w:r>
+        <w:rPr>
+          <w:rFonts w:ascii="Arial" w:hAnsi="Arial" w:cs="Arial"/>
+          <w:sz w:val="24"/>
+          <w:szCs w:val="24"/>
+        </w:rPr>
+        <w:t>To optimize a design, it is necessary to examine the flip-flops available in the FPGA and design accordingly.</w:t>
+      </w:r>
+    </w:p>
+    <w:p>
+      <w:pPr>
+        <w:pStyle w:val="ListParagraph"/>
+        <w:rPr>
+          <w:rFonts w:ascii="Arial" w:hAnsi="Arial" w:cs="Arial"/>
+          <w:sz w:val="24"/>
+          <w:szCs w:val="24"/>
+        </w:rPr>
+      </w:pPr>
+    </w:p>
+    <w:p>
+      <w:pPr>
+        <w:pStyle w:val="ListParagraph"/>
+        <w:numPr>
+          <w:ilvl w:val="0"/>
+          <w:numId w:val="2"/>
+        </w:numPr>
+        <w:rPr>
+          <w:rFonts w:ascii="Arial" w:hAnsi="Arial" w:cs="Arial"/>
+          <w:sz w:val="24"/>
+          <w:szCs w:val="24"/>
+        </w:rPr>
+      </w:pPr>
+      <w:r>
+        <w:rPr>
+          <w:rFonts w:ascii="Arial" w:hAnsi="Arial" w:cs="Arial"/>
+          <w:sz w:val="24"/>
+          <w:szCs w:val="24"/>
+        </w:rPr>
+        <w:t>The priority states of a flip-flop are given below as an example. The characteristics of the flip-flops to be used in designs should be examined. This way, by optimizing resource usage in the design, performance improvements can be achieved.</w:t>
+      </w:r>
+    </w:p>
+    <w:p>
+      <w:pPr>
+        <w:pStyle w:val="ListParagraph"/>
+        <w:rPr>
+          <w:rFonts w:ascii="Arial" w:hAnsi="Arial" w:cs="Arial"/>
+          <w:sz w:val="24"/>
+          <w:szCs w:val="24"/>
+        </w:rPr>
+      </w:pPr>
+    </w:p>
+    <w:p>
+      <w:pPr>
+        <w:jc w:val="center"/>
+        <w:rPr>
+          <w:rFonts w:ascii="Arial" w:hAnsi="Arial" w:cs="Arial"/>
+          <w:sz w:val="24"/>
+          <w:szCs w:val="24"/>
+        </w:rPr>
+      </w:pPr>
+      <w:r>
+        <w:rPr>
+          <w:noProof/>
+        </w:rPr>
+        <w:drawing>
+          <wp:inline distT="0" distB="0" distL="0" distR="0" wp14:anchorId="2C51A041" wp14:editId="5DFA7288">
+            <wp:extent cx="4491990" cy="1540768"/>
+            <wp:effectExtent l="0" t="0" r="3810" b="2540"/>
+            <wp:docPr id="845004038" name="Picture 1" descr="A diagram of a clock&#10;&#10;AI-generated content may be incorrect."/>
+            <wp:cNvGraphicFramePr>
+              <a:graphicFrameLocks xmlns:a="http://schemas.openxmlformats.org/drawingml/2006/main" noChangeAspect="1"/>
+            </wp:cNvGraphicFramePr>
+            <a:graphic xmlns:a="http://schemas.openxmlformats.org/drawingml/2006/main">
+              <a:graphicData uri="http://schemas.openxmlformats.org/drawingml/2006/picture">
+                <pic:pic xmlns:pic="http://schemas.openxmlformats.org/drawingml/2006/picture">
+                  <pic:nvPicPr>
+                    <pic:cNvPr id="845004038" name="Picture 1" descr="A diagram of a clock&#10;&#10;AI-generated content may be incorrect."/>
+                    <pic:cNvPicPr/>
+                  </pic:nvPicPr>
+                  <pic:blipFill>
+                    <a:blip r:embed="rId5"/>
+                    <a:stretch>
+                      <a:fillRect/>
+                    </a:stretch>
+                  </pic:blipFill>
+                  <pic:spPr>
+                    <a:xfrm>
+                      <a:off x="0" y="0"/>
+                      <a:ext cx="4496037" cy="1542156"/>
+                    </a:xfrm>
+                    <a:prstGeom prst="rect">
+                      <a:avLst/>
+                    </a:prstGeom>
+                  </pic:spPr>
+                </pic:pic>
+              </a:graphicData>
+            </a:graphic>
+          </wp:inline>
+        </w:drawing>
+      </w:r>
+    </w:p>
+    <w:p>
+      <w:pPr>
+        <w:pStyle w:val="ListParagraph"/>
+        <w:ind w:left="1429" w:firstLine="0"/>
+        <w:rPr>
+          <w:rFonts w:ascii="Arial" w:hAnsi="Arial" w:cs="Arial"/>
+          <w:sz w:val="24"/>
+          <w:szCs w:val="24"/>
+        </w:rPr>
+      </w:pPr>
     </w:p>
     <w:sectPr>
       <w:pgSz w:w="11906" w:h="16838" w:code="9"/>
@@ -520,8 +985,124 @@
       </w:rPr>
     </w:lvl>
   </w:abstractNum>
+  <w:abstractNum w:abstractNumId="1" w15:restartNumberingAfterBreak="0">
+    <w:nsid w:val="5F49430D"/>
+    <w:multiLevelType w:val="hybridMultilevel"/>
+    <w:tmpl w:val="9D24F6D4"/>
+    <w:lvl w:ilvl="0" w:tplc="04090001">
+      <w:start w:val="1"/>
+      <w:numFmt w:val="bullet"/>
+      <w:lvlText w:val=""/>
+      <w:lvlJc w:val="left"/>
+      <w:pPr>
+        <w:ind w:left="1429" w:hanging="360"/>
+      </w:pPr>
+      <w:rPr>
+        <w:rFonts w:ascii="Symbol" w:hAnsi="Symbol" w:hint="default"/>
+      </w:rPr>
+    </w:lvl>
+    <w:lvl w:ilvl="1" w:tplc="04090003" w:tentative="1">
+      <w:start w:val="1"/>
+      <w:numFmt w:val="bullet"/>
+      <w:lvlText w:val="o"/>
+      <w:lvlJc w:val="left"/>
+      <w:pPr>
+        <w:ind w:left="2149" w:hanging="360"/>
+      </w:pPr>
+      <w:rPr>
+        <w:rFonts w:ascii="Courier New" w:hAnsi="Courier New" w:cs="Courier New" w:hint="default"/>
+      </w:rPr>
+    </w:lvl>
+    <w:lvl w:ilvl="2" w:tplc="04090005" w:tentative="1">
+      <w:start w:val="1"/>
+      <w:numFmt w:val="bullet"/>
+      <w:lvlText w:val=""/>
+      <w:lvlJc w:val="left"/>
+      <w:pPr>
+        <w:ind w:left="2869" w:hanging="360"/>
+      </w:pPr>
+      <w:rPr>
+        <w:rFonts w:ascii="Wingdings" w:hAnsi="Wingdings" w:hint="default"/>
+      </w:rPr>
+    </w:lvl>
+    <w:lvl w:ilvl="3" w:tplc="04090001" w:tentative="1">
+      <w:start w:val="1"/>
+      <w:numFmt w:val="bullet"/>
+      <w:lvlText w:val=""/>
+      <w:lvlJc w:val="left"/>
+      <w:pPr>
+        <w:ind w:left="3589" w:hanging="360"/>
+      </w:pPr>
+      <w:rPr>
+        <w:rFonts w:ascii="Symbol" w:hAnsi="Symbol" w:hint="default"/>
+      </w:rPr>
+    </w:lvl>
+    <w:lvl w:ilvl="4" w:tplc="04090003" w:tentative="1">
+      <w:start w:val="1"/>
+      <w:numFmt w:val="bullet"/>
+      <w:lvlText w:val="o"/>
+      <w:lvlJc w:val="left"/>
+      <w:pPr>
+        <w:ind w:left="4309" w:hanging="360"/>
+      </w:pPr>
+      <w:rPr>
+        <w:rFonts w:ascii="Courier New" w:hAnsi="Courier New" w:cs="Courier New" w:hint="default"/>
+      </w:rPr>
+    </w:lvl>
+    <w:lvl w:ilvl="5" w:tplc="04090005" w:tentative="1">
+      <w:start w:val="1"/>
+      <w:numFmt w:val="bullet"/>
+      <w:lvlText w:val=""/>
+      <w:lvlJc w:val="left"/>
+      <w:pPr>
+        <w:ind w:left="5029" w:hanging="360"/>
+      </w:pPr>
+      <w:rPr>
+        <w:rFonts w:ascii="Wingdings" w:hAnsi="Wingdings" w:hint="default"/>
+      </w:rPr>
+    </w:lvl>
+    <w:lvl w:ilvl="6" w:tplc="04090001" w:tentative="1">
+      <w:start w:val="1"/>
+      <w:numFmt w:val="bullet"/>
+      <w:lvlText w:val=""/>
+      <w:lvlJc w:val="left"/>
+      <w:pPr>
+        <w:ind w:left="5749" w:hanging="360"/>
+      </w:pPr>
+      <w:rPr>
+        <w:rFonts w:ascii="Symbol" w:hAnsi="Symbol" w:hint="default"/>
+      </w:rPr>
+    </w:lvl>
+    <w:lvl w:ilvl="7" w:tplc="04090003" w:tentative="1">
+      <w:start w:val="1"/>
+      <w:numFmt w:val="bullet"/>
+      <w:lvlText w:val="o"/>
+      <w:lvlJc w:val="left"/>
+      <w:pPr>
+        <w:ind w:left="6469" w:hanging="360"/>
+      </w:pPr>
+      <w:rPr>
+        <w:rFonts w:ascii="Courier New" w:hAnsi="Courier New" w:cs="Courier New" w:hint="default"/>
+      </w:rPr>
+    </w:lvl>
+    <w:lvl w:ilvl="8" w:tplc="04090005" w:tentative="1">
+      <w:start w:val="1"/>
+      <w:numFmt w:val="bullet"/>
+      <w:lvlText w:val=""/>
+      <w:lvlJc w:val="left"/>
+      <w:pPr>
+        <w:ind w:left="7189" w:hanging="360"/>
+      </w:pPr>
+      <w:rPr>
+        <w:rFonts w:ascii="Wingdings" w:hAnsi="Wingdings" w:hint="default"/>
+      </w:rPr>
+    </w:lvl>
+  </w:abstractNum>
   <w:num w:numId="1" w16cid:durableId="1494488657">
     <w:abstractNumId w:val="0"/>
+  </w:num>
+  <w:num w:numId="2" w16cid:durableId="710687463">
+    <w:abstractNumId w:val="1"/>
   </w:num>
 </w:numbering>
 </file>
@@ -1125,7 +1706,6 @@
   <w:style w:type="character" w:default="1" w:styleId="DefaultParagraphFont">
     <w:name w:val="Default Paragraph Font"/>
     <w:uiPriority w:val="1"/>
-    <w:semiHidden/>
     <w:unhideWhenUsed/>
   </w:style>
   <w:style w:type="table" w:default="1" w:styleId="TableNormal">

</xml_diff>